<commit_message>
Website planning and page setup
</commit_message>
<xml_diff>
--- a/Planning and Website Copy.docx
+++ b/Planning and Website Copy.docx
@@ -116,6 +116,302 @@
         <w:t>Footer</w:t>
       </w:r>
     </w:p>
+    <w:p/>
+    <w:p>
+      <w:r>
+        <w:t>Copy</w:t>
+      </w:r>
+    </w:p>
+    <w:p>
+      <w:pPr>
+        <w:rPr>
+          <w:b/>
+        </w:rPr>
+      </w:pPr>
+      <w:r>
+        <w:rPr>
+          <w:b/>
+        </w:rPr>
+        <w:t>Home</w:t>
+      </w:r>
+    </w:p>
+    <w:p>
+      <w:r>
+        <w:t>Japanese to English Translator</w:t>
+      </w:r>
+    </w:p>
+    <w:p>
+      <w:r>
+        <w:t>Contact me for a FREE quote!</w:t>
+      </w:r>
+    </w:p>
+    <w:p>
+      <w:r>
+        <w:t>Translation is serious business and I don’</w:t>
+      </w:r>
+      <w:r>
+        <w:t>t take my duties</w:t>
+      </w:r>
+      <w:r>
+        <w:t xml:space="preserve"> lightly. It is my responsibility to </w:t>
+      </w:r>
+      <w:r>
+        <w:t>convey the meaning of Japane</w:t>
+      </w:r>
+      <w:r>
+        <w:t>se texts and translate it into</w:t>
+      </w:r>
+      <w:r>
+        <w:t xml:space="preserve"> English, and not just use a word-for-word translation that doesn’t make sense. My clients don’t have to settle for clunky translations. I do my best to make sure my translations flow and stick with the same tone and style of the original text.</w:t>
+      </w:r>
+      <w:r>
+        <w:t xml:space="preserve"> </w:t>
+      </w:r>
+      <w:r>
+        <w:t>Online automated translators that are popular now</w:t>
+      </w:r>
+      <w:r>
+        <w:t xml:space="preserve"> can be useful</w:t>
+      </w:r>
+      <w:r>
+        <w:t xml:space="preserve"> to translate</w:t>
+      </w:r>
+      <w:r>
+        <w:t xml:space="preserve"> individual words, but they</w:t>
+      </w:r>
+      <w:r>
+        <w:t xml:space="preserve"> still have a long way to go before they can translate </w:t>
+      </w:r>
+      <w:r>
+        <w:t xml:space="preserve">longer </w:t>
+      </w:r>
+      <w:r>
+        <w:t>text in a way that sound</w:t>
+      </w:r>
+      <w:r>
+        <w:t>s</w:t>
+      </w:r>
+      <w:r>
+        <w:t xml:space="preserve"> natural, which is why human translators are still in high demand. </w:t>
+      </w:r>
+    </w:p>
+    <w:p>
+      <w:r>
+        <w:t xml:space="preserve">I make sure my clients receive translations they are happy with. This means that in addition to offering high quality translations, I also offer competitive </w:t>
+      </w:r>
+      <w:r>
+        <w:t xml:space="preserve">rates and </w:t>
+      </w:r>
+      <w:r>
+        <w:t xml:space="preserve">I </w:t>
+      </w:r>
+      <w:r>
+        <w:t>beat</w:t>
+      </w:r>
+      <w:r>
+        <w:t xml:space="preserve"> deadlines</w:t>
+      </w:r>
+      <w:r>
+        <w:t xml:space="preserve">. </w:t>
+      </w:r>
+      <w:r>
+        <w:t>Feel free to contact me with your translation needs and I’ll get back to you with a free quote. I look forward to working with you!</w:t>
+      </w:r>
+    </w:p>
+    <w:p/>
+    <w:p>
+      <w:pPr>
+        <w:rPr>
+          <w:b/>
+        </w:rPr>
+      </w:pPr>
+      <w:r>
+        <w:rPr>
+          <w:b/>
+        </w:rPr>
+        <w:t>Services</w:t>
+      </w:r>
+    </w:p>
+    <w:p>
+      <w:r>
+        <w:t>Document Translation</w:t>
+      </w:r>
+    </w:p>
+    <w:p>
+      <w:r>
+        <w:t>Website Translation</w:t>
+      </w:r>
+    </w:p>
+    <w:p>
+      <w:r>
+        <w:t>Script Translation</w:t>
+      </w:r>
+    </w:p>
+    <w:p>
+      <w:r>
+        <w:t>Subtitle Translation</w:t>
+      </w:r>
+    </w:p>
+    <w:p>
+      <w:r>
+        <w:t>Editing</w:t>
+      </w:r>
+    </w:p>
+    <w:p>
+      <w:r>
+        <w:t>Proofreading</w:t>
+      </w:r>
+    </w:p>
+    <w:p/>
+    <w:p/>
+    <w:p>
+      <w:r>
+        <w:t>Specialties</w:t>
+      </w:r>
+    </w:p>
+    <w:p>
+      <w:r>
+        <w:tab/>
+        <w:t>Information Technology (IT)</w:t>
+      </w:r>
+    </w:p>
+    <w:p>
+      <w:r>
+        <w:tab/>
+        <w:t>Creative Writing / Fiction</w:t>
+      </w:r>
+    </w:p>
+    <w:p>
+      <w:r>
+        <w:tab/>
+        <w:t>Travel</w:t>
+      </w:r>
+    </w:p>
+    <w:p/>
+    <w:p>
+      <w:r>
+        <w:t>About</w:t>
+      </w:r>
+    </w:p>
+    <w:p>
+      <w:r>
+        <w:t>I had</w:t>
+      </w:r>
+      <w:r>
+        <w:t xml:space="preserve"> five years experience in the translation industry</w:t>
+      </w:r>
+      <w:r>
+        <w:t xml:space="preserve"> before I became an independent translator</w:t>
+      </w:r>
+      <w:r>
+        <w:t xml:space="preserve"> in 2016</w:t>
+      </w:r>
+      <w:r>
+        <w:t xml:space="preserve">. I’ve translated documents and managed other translators with the federal government. I was also </w:t>
+      </w:r>
+      <w:r>
+        <w:t>a Japanese</w:t>
+      </w:r>
+      <w:r>
+        <w:t xml:space="preserve"> to English interpreter for a religious organization while I taught English in Japan.</w:t>
+      </w:r>
+      <w:r>
+        <w:t xml:space="preserve"> I have a Master of Arts in Global Affairs from George Mason University and a Bachelor of Science in Software Engineering from the University of Phoenix.</w:t>
+      </w:r>
+      <w:r>
+        <w:t xml:space="preserve"> </w:t>
+      </w:r>
+    </w:p>
+    <w:p/>
+    <w:p>
+      <w:r>
+        <w:t>Contact</w:t>
+      </w:r>
+    </w:p>
+    <w:p>
+      <w:pPr>
+        <w:ind w:firstLine="720"/>
+      </w:pPr>
+      <w:r>
+        <w:t>Name</w:t>
+      </w:r>
+    </w:p>
+    <w:p>
+      <w:pPr>
+        <w:ind w:firstLine="720"/>
+      </w:pPr>
+      <w:r>
+        <w:t>Email Address</w:t>
+      </w:r>
+    </w:p>
+    <w:p>
+      <w:pPr>
+        <w:ind w:firstLine="720"/>
+      </w:pPr>
+      <w:r>
+        <w:t>Phone Number</w:t>
+      </w:r>
+    </w:p>
+    <w:p>
+      <w:pPr>
+        <w:ind w:firstLine="720"/>
+      </w:pPr>
+      <w:r>
+        <w:t>Remarks</w:t>
+      </w:r>
+    </w:p>
+    <w:p>
+      <w:pPr>
+        <w:ind w:firstLine="720"/>
+      </w:pPr>
+      <w:r>
+        <w:t>Submit</w:t>
+      </w:r>
+    </w:p>
+    <w:p/>
+    <w:p>
+      <w:r>
+        <w:t>Portfolio</w:t>
+      </w:r>
+    </w:p>
+    <w:p>
+      <w:r>
+        <w:t>Make a mini link section so they can move through the sections easier</w:t>
+      </w:r>
+    </w:p>
+    <w:p>
+      <w:r>
+        <w:t>Put 5 different portfolio samples</w:t>
+      </w:r>
+    </w:p>
+    <w:p>
+      <w:r>
+        <w:t>Make the translations side by side</w:t>
+      </w:r>
+    </w:p>
+    <w:p>
+      <w:r>
+        <w:t>Include Xanadu, IT, and creative samples</w:t>
+      </w:r>
+    </w:p>
+    <w:p/>
+    <w:p>
+      <w:r>
+        <w:t>Footer</w:t>
+      </w:r>
+    </w:p>
+    <w:p>
+      <w:r>
+        <w:t>Made my Steve Wallace</w:t>
+      </w:r>
+    </w:p>
+    <w:p>
+      <w:r>
+        <w:t>Yoiyaku copyright symbol 2017. All Rights Reserved.</w:t>
+      </w:r>
+    </w:p>
+    <w:p/>
+    <w:p/>
     <w:sectPr>
       <w:pgSz w:w="12240" w:h="15840"/>
       <w:pgMar w:top="1440" w:right="1440" w:bottom="1440" w:left="1440" w:header="720" w:footer="720" w:gutter="0"/>

</xml_diff>